<commit_message>
edited wanted settings for ec2 instance
</commit_message>
<xml_diff>
--- a/front_instance_setup.docx
+++ b/front_instance_setup.docx
@@ -5,6 +5,9 @@
     <w:p>
       <w:pPr>
         <w:rPr>
+          <w:rFonts w:cstheme="minorHAnsi"/>
+          <w:color w:val="0563C1" w:themeColor="hyperlink"/>
+          <w:u w:val="single"/>
           <w:lang w:val="en-US"/>
         </w:rPr>
       </w:pPr>
@@ -77,11 +80,6 @@
           <w:lang w:val="en-US"/>
         </w:rPr>
         <w:br/>
-      </w:r>
-      <w:r>
-        <w:rPr>
-          <w:lang w:val="en-US"/>
-        </w:rPr>
         <w:t>pip3 install psycopg2-binary</w:t>
       </w:r>
       <w:r>
@@ -91,14 +89,12 @@
         <w:br/>
         <w:t xml:space="preserve">pip3 install </w:t>
       </w:r>
-      <w:proofErr w:type="spellStart"/>
-      <w:r>
-        <w:rPr>
-          <w:lang w:val="en-US"/>
-        </w:rPr>
-        <w:t>configparser</w:t>
-      </w:r>
-      <w:proofErr w:type="spellEnd"/>
+      <w:r>
+        <w:rPr>
+          <w:lang w:val="en-US"/>
+        </w:rPr>
+        <w:t>boto3</w:t>
+      </w:r>
       <w:r>
         <w:rPr>
           <w:lang w:val="en-US"/>
@@ -131,12 +127,19 @@
           <w:lang w:val="en-US"/>
         </w:rPr>
         <w:br/>
+      </w:r>
+      <w:r>
+        <w:rPr>
+          <w:rFonts w:cstheme="minorHAnsi"/>
+          <w:lang w:val="en-US"/>
+        </w:rPr>
         <w:t xml:space="preserve">git clone </w:t>
       </w:r>
       <w:hyperlink r:id="rId4" w:history="1">
         <w:r>
           <w:rPr>
             <w:rStyle w:val="Hyperlink"/>
+            <w:rFonts w:cstheme="minorHAnsi"/>
             <w:lang w:val="en-US"/>
           </w:rPr>
           <w:t>https://github.com/MoEndal/Peer_1.git</w:t>
@@ -144,9 +147,131 @@
       </w:hyperlink>
       <w:r>
         <w:rPr>
+          <w:rStyle w:val="Hyperlink"/>
+          <w:rFonts w:cstheme="minorHAnsi"/>
           <w:lang w:val="en-US"/>
         </w:rPr>
         <w:br/>
+      </w:r>
+      <w:proofErr w:type="spellStart"/>
+      <w:r>
+        <w:rPr>
+          <w:lang w:val="en-US"/>
+        </w:rPr>
+        <w:t>sudo</w:t>
+      </w:r>
+      <w:proofErr w:type="spellEnd"/>
+      <w:r>
+        <w:rPr>
+          <w:lang w:val="en-US"/>
+        </w:rPr>
+        <w:t xml:space="preserve"> </w:t>
+      </w:r>
+      <w:r>
+        <w:rPr>
+          <w:lang w:val="en-US"/>
+        </w:rPr>
+        <w:t>echo '</w:t>
+      </w:r>
+      <w:r>
+        <w:rPr>
+          <w:lang w:val="en-US"/>
+        </w:rPr>
+        <w:t>0</w:t>
+      </w:r>
+      <w:r>
+        <w:rPr>
+          <w:lang w:val="en-US"/>
+        </w:rPr>
+        <w:t xml:space="preserve"> </w:t>
+      </w:r>
+      <w:r>
+        <w:rPr>
+          <w:lang w:val="en-US"/>
+        </w:rPr>
+        <w:t>0</w:t>
+      </w:r>
+      <w:r>
+        <w:rPr>
+          <w:lang w:val="en-US"/>
+        </w:rPr>
+        <w:t xml:space="preserve"> * * * </w:t>
+      </w:r>
+      <w:r>
+        <w:rPr>
+          <w:lang w:val="en-US"/>
+        </w:rPr>
+        <w:t>/</w:t>
+      </w:r>
+      <w:proofErr w:type="spellStart"/>
+      <w:r>
+        <w:rPr>
+          <w:lang w:val="en-US"/>
+        </w:rPr>
+        <w:t>usr</w:t>
+      </w:r>
+      <w:proofErr w:type="spellEnd"/>
+      <w:r>
+        <w:rPr>
+          <w:lang w:val="en-US"/>
+        </w:rPr>
+        <w:t>/bin/python3</w:t>
+      </w:r>
+      <w:r>
+        <w:rPr>
+          <w:lang w:val="en-US"/>
+        </w:rPr>
+        <w:t xml:space="preserve"> </w:t>
+      </w:r>
+      <w:r>
+        <w:rPr>
+          <w:lang w:val="en-US"/>
+        </w:rPr>
+        <w:t>/home/ec2-user/Peer_1/sns.py</w:t>
+      </w:r>
+      <w:r>
+        <w:rPr>
+          <w:lang w:val="en-US"/>
+        </w:rPr>
+        <w:t>' &gt; /</w:t>
+      </w:r>
+      <w:r>
+        <w:rPr>
+          <w:lang w:val="en-US"/>
+        </w:rPr>
+        <w:t>var</w:t>
+      </w:r>
+      <w:r>
+        <w:rPr>
+          <w:lang w:val="en-US"/>
+        </w:rPr>
+        <w:t>/</w:t>
+      </w:r>
+      <w:r>
+        <w:rPr>
+          <w:lang w:val="en-US"/>
+        </w:rPr>
+        <w:t>spool/</w:t>
+      </w:r>
+      <w:proofErr w:type="spellStart"/>
+      <w:r>
+        <w:rPr>
+          <w:lang w:val="en-US"/>
+        </w:rPr>
+        <w:t>cron</w:t>
+      </w:r>
+      <w:proofErr w:type="spellEnd"/>
+      <w:r>
+        <w:rPr>
+          <w:lang w:val="en-US"/>
+        </w:rPr>
+        <w:t>/</w:t>
+      </w:r>
+      <w:r>
+        <w:rPr>
+          <w:lang w:val="en-US"/>
+        </w:rPr>
+        <w:t>ec2-user</w:t>
       </w:r>
     </w:p>
     <w:sectPr>

</xml_diff>